<commit_message>
Uddate Entity template and varibale concept
</commit_message>
<xml_diff>
--- a/Docu/Entity Templates.docx
+++ b/Docu/Entity Templates.docx
@@ -20,19 +20,7 @@
           <w:szCs w:val="32"/>
           <w:lang w:val="en-GB"/>
         </w:rPr>
-        <w:t>Entity Templ</w:t>
-      </w:r>
-      <w:bookmarkStart w:id="0" w:name="_GoBack"/>
-      <w:bookmarkEnd w:id="0"/>
-      <w:r>
-        <w:rPr>
-          <w:rFonts w:asciiTheme="majorHAnsi" w:eastAsiaTheme="majorEastAsia" w:hAnsiTheme="majorHAnsi" w:cstheme="majorBidi"/>
-          <w:color w:val="2E74B5" w:themeColor="accent1" w:themeShade="BF"/>
-          <w:sz w:val="32"/>
-          <w:szCs w:val="32"/>
-          <w:lang w:val="en-GB"/>
-        </w:rPr>
-        <w:t>ates</w:t>
+        <w:t>Entity Templates</w:t>
       </w:r>
     </w:p>
     <w:p>
@@ -60,13 +48,6 @@
         </w:rPr>
         <w:t xml:space="preserve">Entity templates define all the related settings for a certain defined type of digital object. They are not only used for creation, but also for all settings/constraints needed later for view and edit. It stays together with the datasets, which allow also changes later. Based on the given name the user has to select one during dataset creation. </w:t>
       </w:r>
-    </w:p>
-    <w:p>
-      <w:pPr>
-        <w:rPr>
-          <w:lang w:val="en-GB"/>
-        </w:rPr>
-      </w:pPr>
     </w:p>
     <w:p>
       <w:pPr>
@@ -246,7 +227,13 @@
         <w:rPr>
           <w:lang w:val="en-GB"/>
         </w:rPr>
-        <w:t xml:space="preserve">can set full permissions </w:t>
+        <w:t>can set full or less</w:t>
+      </w:r>
+      <w:r>
+        <w:rPr>
+          <w:lang w:val="en-GB"/>
+        </w:rPr>
+        <w:t xml:space="preserve"> permissions </w:t>
       </w:r>
       <w:r>
         <w:rPr>
@@ -258,7 +245,7 @@
         <w:rPr>
           <w:lang w:val="en-GB"/>
         </w:rPr>
-        <w:t>a list of selected permission groups</w:t>
+        <w:t>permission groups</w:t>
       </w:r>
     </w:p>
     <w:p>
@@ -276,7 +263,7 @@
         <w:rPr>
           <w:lang w:val="en-GB"/>
         </w:rPr>
-        <w:t>can set notifications per default to a list of selected permission groups</w:t>
+        <w:t>can set notifications per default to permission groups</w:t>
       </w:r>
     </w:p>
     <w:p>
@@ -335,9 +322,9 @@
           <w:lang w:eastAsia="de-DE"/>
         </w:rPr>
         <w:drawing>
-          <wp:inline distT="0" distB="0" distL="0" distR="0" wp14:anchorId="371D2675" wp14:editId="74592A32">
-            <wp:extent cx="4774667" cy="3409950"/>
-            <wp:effectExtent l="0" t="0" r="6985" b="0"/>
+          <wp:inline distT="0" distB="0" distL="0" distR="0" wp14:anchorId="4ECA9D00" wp14:editId="2A7C43F1">
+            <wp:extent cx="4784942" cy="4301806"/>
+            <wp:effectExtent l="0" t="0" r="0" b="3810"/>
             <wp:docPr id="1" name="Grafik 1"/>
             <wp:cNvGraphicFramePr>
               <a:graphicFrameLocks xmlns:a="http://schemas.openxmlformats.org/drawingml/2006/main" noChangeAspect="1"/>
@@ -358,7 +345,7 @@
                   <pic:spPr>
                     <a:xfrm>
                       <a:off x="0" y="0"/>
-                      <a:ext cx="4777708" cy="3412122"/>
+                      <a:ext cx="4803639" cy="4318615"/>
                     </a:xfrm>
                     <a:prstGeom prst="rect">
                       <a:avLst/>
@@ -371,16 +358,13 @@
         </w:drawing>
       </w:r>
     </w:p>
-    <w:p>
-      <w:pPr>
-        <w:rPr>
-          <w:lang w:val="en-GB"/>
-        </w:rPr>
-      </w:pPr>
-    </w:p>
-    <w:p/>
     <w:sectPr>
-      <w:headerReference w:type="default" r:id="rId8"/>
+      <w:headerReference w:type="even" r:id="rId8"/>
+      <w:headerReference w:type="default" r:id="rId9"/>
+      <w:footerReference w:type="even" r:id="rId10"/>
+      <w:footerReference w:type="default" r:id="rId11"/>
+      <w:headerReference w:type="first" r:id="rId12"/>
+      <w:footerReference w:type="first" r:id="rId13"/>
       <w:pgSz w:w="11906" w:h="16838"/>
       <w:pgMar w:top="1417" w:right="1417" w:bottom="1134" w:left="1417" w:header="708" w:footer="708" w:gutter="0"/>
       <w:cols w:space="708"/>
@@ -415,6 +399,36 @@
 </w:endnotes>
 </file>
 
+<file path=word/footer1.xml><?xml version="1.0" encoding="utf-8"?>
+<w:ftr xmlns:wpc="http://schemas.microsoft.com/office/word/2010/wordprocessingCanvas" xmlns:cx="http://schemas.microsoft.com/office/drawing/2014/chartex" xmlns:mc="http://schemas.openxmlformats.org/markup-compatibility/2006" xmlns:o="urn:schemas-microsoft-com:office:office" xmlns:r="http://schemas.openxmlformats.org/officeDocument/2006/relationships" xmlns:m="http://schemas.openxmlformats.org/officeDocument/2006/math" xmlns:v="urn:schemas-microsoft-com:vml" xmlns:wp14="http://schemas.microsoft.com/office/word/2010/wordprocessingDrawing" xmlns:wp="http://schemas.openxmlformats.org/drawingml/2006/wordprocessingDrawing" xmlns:w10="urn:schemas-microsoft-com:office:word" xmlns:w="http://schemas.openxmlformats.org/wordprocessingml/2006/main" xmlns:w14="http://schemas.microsoft.com/office/word/2010/wordml" xmlns:w15="http://schemas.microsoft.com/office/word/2012/wordml" xmlns:w16se="http://schemas.microsoft.com/office/word/2015/wordml/symex" xmlns:wpg="http://schemas.microsoft.com/office/word/2010/wordprocessingGroup" xmlns:wpi="http://schemas.microsoft.com/office/word/2010/wordprocessingInk" xmlns:wne="http://schemas.microsoft.com/office/word/2006/wordml" xmlns:wps="http://schemas.microsoft.com/office/word/2010/wordprocessingShape" mc:Ignorable="w14 w15 w16se wp14">
+  <w:p>
+    <w:pPr>
+      <w:pStyle w:val="Fuzeile"/>
+    </w:pPr>
+  </w:p>
+</w:ftr>
+</file>
+
+<file path=word/footer2.xml><?xml version="1.0" encoding="utf-8"?>
+<w:ftr xmlns:wpc="http://schemas.microsoft.com/office/word/2010/wordprocessingCanvas" xmlns:cx="http://schemas.microsoft.com/office/drawing/2014/chartex" xmlns:mc="http://schemas.openxmlformats.org/markup-compatibility/2006" xmlns:o="urn:schemas-microsoft-com:office:office" xmlns:r="http://schemas.openxmlformats.org/officeDocument/2006/relationships" xmlns:m="http://schemas.openxmlformats.org/officeDocument/2006/math" xmlns:v="urn:schemas-microsoft-com:vml" xmlns:wp14="http://schemas.microsoft.com/office/word/2010/wordprocessingDrawing" xmlns:wp="http://schemas.openxmlformats.org/drawingml/2006/wordprocessingDrawing" xmlns:w10="urn:schemas-microsoft-com:office:word" xmlns:w="http://schemas.openxmlformats.org/wordprocessingml/2006/main" xmlns:w14="http://schemas.microsoft.com/office/word/2010/wordml" xmlns:w15="http://schemas.microsoft.com/office/word/2012/wordml" xmlns:w16se="http://schemas.microsoft.com/office/word/2015/wordml/symex" xmlns:wpg="http://schemas.microsoft.com/office/word/2010/wordprocessingGroup" xmlns:wpi="http://schemas.microsoft.com/office/word/2010/wordprocessingInk" xmlns:wne="http://schemas.microsoft.com/office/word/2006/wordml" xmlns:wps="http://schemas.microsoft.com/office/word/2010/wordprocessingShape" mc:Ignorable="w14 w15 w16se wp14">
+  <w:p>
+    <w:pPr>
+      <w:pStyle w:val="Fuzeile"/>
+    </w:pPr>
+  </w:p>
+</w:ftr>
+</file>
+
+<file path=word/footer3.xml><?xml version="1.0" encoding="utf-8"?>
+<w:ftr xmlns:wpc="http://schemas.microsoft.com/office/word/2010/wordprocessingCanvas" xmlns:cx="http://schemas.microsoft.com/office/drawing/2014/chartex" xmlns:mc="http://schemas.openxmlformats.org/markup-compatibility/2006" xmlns:o="urn:schemas-microsoft-com:office:office" xmlns:r="http://schemas.openxmlformats.org/officeDocument/2006/relationships" xmlns:m="http://schemas.openxmlformats.org/officeDocument/2006/math" xmlns:v="urn:schemas-microsoft-com:vml" xmlns:wp14="http://schemas.microsoft.com/office/word/2010/wordprocessingDrawing" xmlns:wp="http://schemas.openxmlformats.org/drawingml/2006/wordprocessingDrawing" xmlns:w10="urn:schemas-microsoft-com:office:word" xmlns:w="http://schemas.openxmlformats.org/wordprocessingml/2006/main" xmlns:w14="http://schemas.microsoft.com/office/word/2010/wordml" xmlns:w15="http://schemas.microsoft.com/office/word/2012/wordml" xmlns:w16se="http://schemas.microsoft.com/office/word/2015/wordml/symex" xmlns:wpg="http://schemas.microsoft.com/office/word/2010/wordprocessingGroup" xmlns:wpi="http://schemas.microsoft.com/office/word/2010/wordprocessingInk" xmlns:wne="http://schemas.microsoft.com/office/word/2006/wordml" xmlns:wps="http://schemas.microsoft.com/office/word/2010/wordprocessingShape" mc:Ignorable="w14 w15 w16se wp14">
+  <w:p>
+    <w:pPr>
+      <w:pStyle w:val="Fuzeile"/>
+    </w:pPr>
+  </w:p>
+</w:ftr>
+</file>
+
 <file path=word/footnotes.xml><?xml version="1.0" encoding="utf-8"?>
 <w:footnotes xmlns:wpc="http://schemas.microsoft.com/office/word/2010/wordprocessingCanvas" xmlns:cx="http://schemas.microsoft.com/office/drawing/2014/chartex" xmlns:mc="http://schemas.openxmlformats.org/markup-compatibility/2006" xmlns:o="urn:schemas-microsoft-com:office:office" xmlns:r="http://schemas.openxmlformats.org/officeDocument/2006/relationships" xmlns:m="http://schemas.openxmlformats.org/officeDocument/2006/math" xmlns:v="urn:schemas-microsoft-com:vml" xmlns:wp14="http://schemas.microsoft.com/office/word/2010/wordprocessingDrawing" xmlns:wp="http://schemas.openxmlformats.org/drawingml/2006/wordprocessingDrawing" xmlns:w10="urn:schemas-microsoft-com:office:word" xmlns:w="http://schemas.openxmlformats.org/wordprocessingml/2006/main" xmlns:w14="http://schemas.microsoft.com/office/word/2010/wordml" xmlns:w15="http://schemas.microsoft.com/office/word/2012/wordml" xmlns:w16se="http://schemas.microsoft.com/office/word/2015/wordml/symex" xmlns:wpg="http://schemas.microsoft.com/office/word/2010/wordprocessingGroup" xmlns:wpi="http://schemas.microsoft.com/office/word/2010/wordprocessingInk" xmlns:wne="http://schemas.microsoft.com/office/word/2006/wordml" xmlns:wps="http://schemas.microsoft.com/office/word/2010/wordprocessingShape" mc:Ignorable="w14 w15 w16se wp14">
   <w:footnote w:type="separator" w:id="-1">
@@ -441,6 +455,16 @@
 </file>
 
 <file path=word/header1.xml><?xml version="1.0" encoding="utf-8"?>
+<w:hdr xmlns:wpc="http://schemas.microsoft.com/office/word/2010/wordprocessingCanvas" xmlns:cx="http://schemas.microsoft.com/office/drawing/2014/chartex" xmlns:mc="http://schemas.openxmlformats.org/markup-compatibility/2006" xmlns:o="urn:schemas-microsoft-com:office:office" xmlns:r="http://schemas.openxmlformats.org/officeDocument/2006/relationships" xmlns:m="http://schemas.openxmlformats.org/officeDocument/2006/math" xmlns:v="urn:schemas-microsoft-com:vml" xmlns:wp14="http://schemas.microsoft.com/office/word/2010/wordprocessingDrawing" xmlns:wp="http://schemas.openxmlformats.org/drawingml/2006/wordprocessingDrawing" xmlns:w10="urn:schemas-microsoft-com:office:word" xmlns:w="http://schemas.openxmlformats.org/wordprocessingml/2006/main" xmlns:w14="http://schemas.microsoft.com/office/word/2010/wordml" xmlns:w15="http://schemas.microsoft.com/office/word/2012/wordml" xmlns:w16se="http://schemas.microsoft.com/office/word/2015/wordml/symex" xmlns:wpg="http://schemas.microsoft.com/office/word/2010/wordprocessingGroup" xmlns:wpi="http://schemas.microsoft.com/office/word/2010/wordprocessingInk" xmlns:wne="http://schemas.microsoft.com/office/word/2006/wordml" xmlns:wps="http://schemas.microsoft.com/office/word/2010/wordprocessingShape" mc:Ignorable="w14 w15 w16se wp14">
+  <w:p>
+    <w:pPr>
+      <w:pStyle w:val="Kopfzeile"/>
+    </w:pPr>
+  </w:p>
+</w:hdr>
+</file>
+
+<file path=word/header2.xml><?xml version="1.0" encoding="utf-8"?>
 <w:hdr xmlns:wpc="http://schemas.microsoft.com/office/word/2010/wordprocessingCanvas" xmlns:cx="http://schemas.microsoft.com/office/drawing/2014/chartex" xmlns:mc="http://schemas.openxmlformats.org/markup-compatibility/2006" xmlns:o="urn:schemas-microsoft-com:office:office" xmlns:r="http://schemas.openxmlformats.org/officeDocument/2006/relationships" xmlns:m="http://schemas.openxmlformats.org/officeDocument/2006/math" xmlns:v="urn:schemas-microsoft-com:vml" xmlns:wp14="http://schemas.microsoft.com/office/word/2010/wordprocessingDrawing" xmlns:wp="http://schemas.openxmlformats.org/drawingml/2006/wordprocessingDrawing" xmlns:w10="urn:schemas-microsoft-com:office:word" xmlns:w="http://schemas.openxmlformats.org/wordprocessingml/2006/main" xmlns:w14="http://schemas.microsoft.com/office/word/2010/wordml" xmlns:w15="http://schemas.microsoft.com/office/word/2012/wordml" xmlns:w16se="http://schemas.microsoft.com/office/word/2015/wordml/symex" xmlns:wpg="http://schemas.microsoft.com/office/word/2010/wordprocessingGroup" xmlns:wpi="http://schemas.microsoft.com/office/word/2010/wordprocessingInk" xmlns:wne="http://schemas.microsoft.com/office/word/2006/wordml" xmlns:wps="http://schemas.microsoft.com/office/word/2010/wordprocessingShape" mc:Ignorable="w14 w15 w16se wp14">
   <w:p>
     <w:pPr>
@@ -460,9 +484,32 @@
     </w:r>
     <w:r>
       <w:tab/>
-      <w:t>v 3.0.0-beta</w:t>
+    </w:r>
+    <w:r>
+      <w:t xml:space="preserve"> &gt; </w:t>
+    </w:r>
+    <w:bookmarkStart w:id="0" w:name="_GoBack"/>
+    <w:bookmarkEnd w:id="0"/>
+    <w:r>
+      <w:t xml:space="preserve">v </w:t>
+    </w:r>
+    <w:r>
+      <w:t>3.3</w:t>
+    </w:r>
+    <w:r>
+      <w:t>.1</w:t>
     </w:r>
   </w:p>
+  <w:p>
+    <w:pPr>
+      <w:pStyle w:val="Kopfzeile"/>
+    </w:pPr>
+  </w:p>
+</w:hdr>
+</file>
+
+<file path=word/header3.xml><?xml version="1.0" encoding="utf-8"?>
+<w:hdr xmlns:wpc="http://schemas.microsoft.com/office/word/2010/wordprocessingCanvas" xmlns:cx="http://schemas.microsoft.com/office/drawing/2014/chartex" xmlns:mc="http://schemas.openxmlformats.org/markup-compatibility/2006" xmlns:o="urn:schemas-microsoft-com:office:office" xmlns:r="http://schemas.openxmlformats.org/officeDocument/2006/relationships" xmlns:m="http://schemas.openxmlformats.org/officeDocument/2006/math" xmlns:v="urn:schemas-microsoft-com:vml" xmlns:wp14="http://schemas.microsoft.com/office/word/2010/wordprocessingDrawing" xmlns:wp="http://schemas.openxmlformats.org/drawingml/2006/wordprocessingDrawing" xmlns:w10="urn:schemas-microsoft-com:office:word" xmlns:w="http://schemas.openxmlformats.org/wordprocessingml/2006/main" xmlns:w14="http://schemas.microsoft.com/office/word/2010/wordml" xmlns:w15="http://schemas.microsoft.com/office/word/2012/wordml" xmlns:w16se="http://schemas.microsoft.com/office/word/2015/wordml/symex" xmlns:wpg="http://schemas.microsoft.com/office/word/2010/wordprocessingGroup" xmlns:wpi="http://schemas.microsoft.com/office/word/2010/wordprocessingInk" xmlns:wne="http://schemas.microsoft.com/office/word/2006/wordml" xmlns:wps="http://schemas.microsoft.com/office/word/2010/wordprocessingShape" mc:Ignorable="w14 w15 w16se wp14">
   <w:p>
     <w:pPr>
       <w:pStyle w:val="Kopfzeile"/>

</xml_diff>